<commit_message>
Agregamos la captura de la validacion de la pagina ciencia.html
</commit_message>
<xml_diff>
--- a/capturas.docx
+++ b/capturas.docx
@@ -51,6 +51,53 @@
       </w:r>
     </w:p>
     <w:p>
+      <w:r>
+        <w:rPr>
+          <w:noProof/>
+        </w:rPr>
+        <w:lastRenderedPageBreak/>
+        <w:drawing>
+          <wp:inline distT="0" distB="0" distL="0" distR="0" wp14:anchorId="11F68E4B" wp14:editId="331ED433">
+            <wp:extent cx="5400040" cy="5199380"/>
+            <wp:effectExtent l="0" t="0" r="0" b="1270"/>
+            <wp:docPr id="2" name="Imagen 2"/>
+            <wp:cNvGraphicFramePr>
+              <a:graphicFrameLocks xmlns:a="http://schemas.openxmlformats.org/drawingml/2006/main" noChangeAspect="1"/>
+            </wp:cNvGraphicFramePr>
+            <a:graphic xmlns:a="http://schemas.openxmlformats.org/drawingml/2006/main">
+              <a:graphicData uri="http://schemas.openxmlformats.org/drawingml/2006/picture">
+                <pic:pic xmlns:pic="http://schemas.openxmlformats.org/drawingml/2006/picture">
+                  <pic:nvPicPr>
+                    <pic:cNvPr id="2" name="188F29B.tmp"/>
+                    <pic:cNvPicPr/>
+                  </pic:nvPicPr>
+                  <pic:blipFill>
+                    <a:blip r:embed="rId5">
+                      <a:extLst>
+                        <a:ext uri="{28A0092B-C50C-407E-A947-70E740481C1C}">
+                          <a14:useLocalDpi xmlns:a14="http://schemas.microsoft.com/office/drawing/2010/main" val="0"/>
+                        </a:ext>
+                      </a:extLst>
+                    </a:blip>
+                    <a:stretch>
+                      <a:fillRect/>
+                    </a:stretch>
+                  </pic:blipFill>
+                  <pic:spPr>
+                    <a:xfrm>
+                      <a:off x="0" y="0"/>
+                      <a:ext cx="5400040" cy="5199380"/>
+                    </a:xfrm>
+                    <a:prstGeom prst="rect">
+                      <a:avLst/>
+                    </a:prstGeom>
+                  </pic:spPr>
+                </pic:pic>
+              </a:graphicData>
+            </a:graphic>
+          </wp:inline>
+        </w:drawing>
+      </w:r>
       <w:bookmarkStart w:id="0" w:name="_GoBack"/>
       <w:bookmarkEnd w:id="0"/>
     </w:p>

</xml_diff>

<commit_message>
Agregamos la imagen de la validacion de la pagina formulario.html
</commit_message>
<xml_diff>
--- a/capturas.docx
+++ b/capturas.docx
@@ -98,6 +98,57 @@
           </wp:inline>
         </w:drawing>
       </w:r>
+    </w:p>
+    <w:p>
+      <w:r>
+        <w:rPr>
+          <w:noProof/>
+        </w:rPr>
+        <w:lastRenderedPageBreak/>
+        <w:drawing>
+          <wp:inline distT="0" distB="0" distL="0" distR="0" wp14:anchorId="6A37420A" wp14:editId="4877CE4B">
+            <wp:extent cx="5400040" cy="4810125"/>
+            <wp:effectExtent l="0" t="0" r="0" b="9525"/>
+            <wp:docPr id="3" name="Imagen 3"/>
+            <wp:cNvGraphicFramePr>
+              <a:graphicFrameLocks xmlns:a="http://schemas.openxmlformats.org/drawingml/2006/main" noChangeAspect="1"/>
+            </wp:cNvGraphicFramePr>
+            <a:graphic xmlns:a="http://schemas.openxmlformats.org/drawingml/2006/main">
+              <a:graphicData uri="http://schemas.openxmlformats.org/drawingml/2006/picture">
+                <pic:pic xmlns:pic="http://schemas.openxmlformats.org/drawingml/2006/picture">
+                  <pic:nvPicPr>
+                    <pic:cNvPr id="3" name="18878B7.tmp"/>
+                    <pic:cNvPicPr/>
+                  </pic:nvPicPr>
+                  <pic:blipFill>
+                    <a:blip r:embed="rId6">
+                      <a:extLst>
+                        <a:ext uri="{28A0092B-C50C-407E-A947-70E740481C1C}">
+                          <a14:useLocalDpi xmlns:a14="http://schemas.microsoft.com/office/drawing/2010/main" val="0"/>
+                        </a:ext>
+                      </a:extLst>
+                    </a:blip>
+                    <a:stretch>
+                      <a:fillRect/>
+                    </a:stretch>
+                  </pic:blipFill>
+                  <pic:spPr>
+                    <a:xfrm>
+                      <a:off x="0" y="0"/>
+                      <a:ext cx="5400040" cy="4810125"/>
+                    </a:xfrm>
+                    <a:prstGeom prst="rect">
+                      <a:avLst/>
+                    </a:prstGeom>
+                  </pic:spPr>
+                </pic:pic>
+              </a:graphicData>
+            </a:graphic>
+          </wp:inline>
+        </w:drawing>
+      </w:r>
+    </w:p>
+    <w:p>
       <w:bookmarkStart w:id="0" w:name="_GoBack"/>
       <w:bookmarkEnd w:id="0"/>
     </w:p>

</xml_diff>

<commit_message>
Corregimos errores mediante la validacion de la pagina diferencias.html y subimos la captura de pantalla de la validacion
</commit_message>
<xml_diff>
--- a/capturas.docx
+++ b/capturas.docx
@@ -149,9 +149,59 @@
       </w:r>
     </w:p>
     <w:p>
+      <w:r>
+        <w:rPr>
+          <w:noProof/>
+        </w:rPr>
+        <w:lastRenderedPageBreak/>
+        <w:drawing>
+          <wp:inline distT="0" distB="0" distL="0" distR="0" wp14:anchorId="0CED504B" wp14:editId="2BEAF442">
+            <wp:extent cx="5400040" cy="4862195"/>
+            <wp:effectExtent l="0" t="0" r="0" b="0"/>
+            <wp:docPr id="4" name="Imagen 4"/>
+            <wp:cNvGraphicFramePr>
+              <a:graphicFrameLocks xmlns:a="http://schemas.openxmlformats.org/drawingml/2006/main" noChangeAspect="1"/>
+            </wp:cNvGraphicFramePr>
+            <a:graphic xmlns:a="http://schemas.openxmlformats.org/drawingml/2006/main">
+              <a:graphicData uri="http://schemas.openxmlformats.org/drawingml/2006/picture">
+                <pic:pic xmlns:pic="http://schemas.openxmlformats.org/drawingml/2006/picture">
+                  <pic:nvPicPr>
+                    <pic:cNvPr id="4" name="188576C.tmp"/>
+                    <pic:cNvPicPr/>
+                  </pic:nvPicPr>
+                  <pic:blipFill>
+                    <a:blip r:embed="rId7">
+                      <a:extLst>
+                        <a:ext uri="{28A0092B-C50C-407E-A947-70E740481C1C}">
+                          <a14:useLocalDpi xmlns:a14="http://schemas.microsoft.com/office/drawing/2010/main" val="0"/>
+                        </a:ext>
+                      </a:extLst>
+                    </a:blip>
+                    <a:stretch>
+                      <a:fillRect/>
+                    </a:stretch>
+                  </pic:blipFill>
+                  <pic:spPr>
+                    <a:xfrm>
+                      <a:off x="0" y="0"/>
+                      <a:ext cx="5400040" cy="4862195"/>
+                    </a:xfrm>
+                    <a:prstGeom prst="rect">
+                      <a:avLst/>
+                    </a:prstGeom>
+                  </pic:spPr>
+                </pic:pic>
+              </a:graphicData>
+            </a:graphic>
+          </wp:inline>
+        </w:drawing>
+      </w:r>
+    </w:p>
+    <w:p>
       <w:bookmarkStart w:id="0" w:name="_GoBack"/>
       <w:bookmarkEnd w:id="0"/>
     </w:p>
+    <w:p/>
     <w:sectPr>
       <w:pgSz w:w="11906" w:h="16838"/>
       <w:pgMar w:top="1417" w:right="1701" w:bottom="1417" w:left="1701" w:header="708" w:footer="708" w:gutter="0"/>

</xml_diff>

<commit_message>
Agregamos la captura de pantallas y corregimos herrores al momento de validar el documento seguridad.html
</commit_message>
<xml_diff>
--- a/capturas.docx
+++ b/capturas.docx
@@ -198,10 +198,59 @@
       </w:r>
     </w:p>
     <w:p>
+      <w:r>
+        <w:rPr>
+          <w:noProof/>
+        </w:rPr>
+        <w:lastRenderedPageBreak/>
+        <w:drawing>
+          <wp:inline distT="0" distB="0" distL="0" distR="0" wp14:anchorId="07049A39" wp14:editId="7915D846">
+            <wp:extent cx="5400040" cy="4173220"/>
+            <wp:effectExtent l="0" t="0" r="0" b="0"/>
+            <wp:docPr id="5" name="Imagen 5"/>
+            <wp:cNvGraphicFramePr>
+              <a:graphicFrameLocks xmlns:a="http://schemas.openxmlformats.org/drawingml/2006/main" noChangeAspect="1"/>
+            </wp:cNvGraphicFramePr>
+            <a:graphic xmlns:a="http://schemas.openxmlformats.org/drawingml/2006/main">
+              <a:graphicData uri="http://schemas.openxmlformats.org/drawingml/2006/picture">
+                <pic:pic xmlns:pic="http://schemas.openxmlformats.org/drawingml/2006/picture">
+                  <pic:nvPicPr>
+                    <pic:cNvPr id="5" name="18862A8.tmp"/>
+                    <pic:cNvPicPr/>
+                  </pic:nvPicPr>
+                  <pic:blipFill>
+                    <a:blip r:embed="rId8">
+                      <a:extLst>
+                        <a:ext uri="{28A0092B-C50C-407E-A947-70E740481C1C}">
+                          <a14:useLocalDpi xmlns:a14="http://schemas.microsoft.com/office/drawing/2010/main" val="0"/>
+                        </a:ext>
+                      </a:extLst>
+                    </a:blip>
+                    <a:stretch>
+                      <a:fillRect/>
+                    </a:stretch>
+                  </pic:blipFill>
+                  <pic:spPr>
+                    <a:xfrm>
+                      <a:off x="0" y="0"/>
+                      <a:ext cx="5400040" cy="4173220"/>
+                    </a:xfrm>
+                    <a:prstGeom prst="rect">
+                      <a:avLst/>
+                    </a:prstGeom>
+                  </pic:spPr>
+                </pic:pic>
+              </a:graphicData>
+            </a:graphic>
+          </wp:inline>
+        </w:drawing>
+      </w:r>
+    </w:p>
+    <w:p/>
+    <w:p>
       <w:bookmarkStart w:id="0" w:name="_GoBack"/>
       <w:bookmarkEnd w:id="0"/>
     </w:p>
-    <w:p/>
     <w:sectPr>
       <w:pgSz w:w="11906" w:h="16838"/>
       <w:pgMar w:top="1417" w:right="1701" w:bottom="1417" w:left="1701" w:header="708" w:footer="708" w:gutter="0"/>

</xml_diff>

<commit_message>
Arreglamos errores de los archivos css para poder obtener la validacion
</commit_message>
<xml_diff>
--- a/capturas.docx
+++ b/capturas.docx
@@ -7,6 +7,103 @@
         <w:rPr>
           <w:noProof/>
         </w:rPr>
+        <w:drawing>
+          <wp:inline distT="0" distB="0" distL="0" distR="0" wp14:anchorId="239F14FE" wp14:editId="6A8ECFEB">
+            <wp:extent cx="5400040" cy="3984625"/>
+            <wp:effectExtent l="0" t="0" r="0" b="0"/>
+            <wp:docPr id="6" name="Imagen 6"/>
+            <wp:cNvGraphicFramePr>
+              <a:graphicFrameLocks xmlns:a="http://schemas.openxmlformats.org/drawingml/2006/main" noChangeAspect="1"/>
+            </wp:cNvGraphicFramePr>
+            <a:graphic xmlns:a="http://schemas.openxmlformats.org/drawingml/2006/main">
+              <a:graphicData uri="http://schemas.openxmlformats.org/drawingml/2006/picture">
+                <pic:pic xmlns:pic="http://schemas.openxmlformats.org/drawingml/2006/picture">
+                  <pic:nvPicPr>
+                    <pic:cNvPr id="6" name="188C590.tmp"/>
+                    <pic:cNvPicPr/>
+                  </pic:nvPicPr>
+                  <pic:blipFill>
+                    <a:blip r:embed="rId4">
+                      <a:extLst>
+                        <a:ext uri="{28A0092B-C50C-407E-A947-70E740481C1C}">
+                          <a14:useLocalDpi xmlns:a14="http://schemas.microsoft.com/office/drawing/2010/main" val="0"/>
+                        </a:ext>
+                      </a:extLst>
+                    </a:blip>
+                    <a:stretch>
+                      <a:fillRect/>
+                    </a:stretch>
+                  </pic:blipFill>
+                  <pic:spPr>
+                    <a:xfrm>
+                      <a:off x="0" y="0"/>
+                      <a:ext cx="5400040" cy="3984625"/>
+                    </a:xfrm>
+                    <a:prstGeom prst="rect">
+                      <a:avLst/>
+                    </a:prstGeom>
+                  </pic:spPr>
+                </pic:pic>
+              </a:graphicData>
+            </a:graphic>
+          </wp:inline>
+        </w:drawing>
+      </w:r>
+    </w:p>
+    <w:p>
+      <w:r>
+        <w:rPr>
+          <w:noProof/>
+        </w:rPr>
+        <w:drawing>
+          <wp:inline distT="0" distB="0" distL="0" distR="0" wp14:anchorId="3F1B2EEF" wp14:editId="2B0CA08B">
+            <wp:extent cx="5400040" cy="3905250"/>
+            <wp:effectExtent l="0" t="0" r="0" b="0"/>
+            <wp:docPr id="7" name="Imagen 7"/>
+            <wp:cNvGraphicFramePr>
+              <a:graphicFrameLocks xmlns:a="http://schemas.openxmlformats.org/drawingml/2006/main" noChangeAspect="1"/>
+            </wp:cNvGraphicFramePr>
+            <a:graphic xmlns:a="http://schemas.openxmlformats.org/drawingml/2006/main">
+              <a:graphicData uri="http://schemas.openxmlformats.org/drawingml/2006/picture">
+                <pic:pic xmlns:pic="http://schemas.openxmlformats.org/drawingml/2006/picture">
+                  <pic:nvPicPr>
+                    <pic:cNvPr id="7" name="188E36B.tmp"/>
+                    <pic:cNvPicPr/>
+                  </pic:nvPicPr>
+                  <pic:blipFill>
+                    <a:blip r:embed="rId5">
+                      <a:extLst>
+                        <a:ext uri="{28A0092B-C50C-407E-A947-70E740481C1C}">
+                          <a14:useLocalDpi xmlns:a14="http://schemas.microsoft.com/office/drawing/2010/main" val="0"/>
+                        </a:ext>
+                      </a:extLst>
+                    </a:blip>
+                    <a:stretch>
+                      <a:fillRect/>
+                    </a:stretch>
+                  </pic:blipFill>
+                  <pic:spPr>
+                    <a:xfrm>
+                      <a:off x="0" y="0"/>
+                      <a:ext cx="5400040" cy="3905250"/>
+                    </a:xfrm>
+                    <a:prstGeom prst="rect">
+                      <a:avLst/>
+                    </a:prstGeom>
+                  </pic:spPr>
+                </pic:pic>
+              </a:graphicData>
+            </a:graphic>
+          </wp:inline>
+        </w:drawing>
+      </w:r>
+    </w:p>
+    <w:p>
+      <w:r>
+        <w:rPr>
+          <w:noProof/>
+        </w:rPr>
+        <w:lastRenderedPageBreak/>
         <w:drawing>
           <wp:inline distT="0" distB="0" distL="0" distR="0" wp14:anchorId="1F27B68C" wp14:editId="0C5D6EBF">
             <wp:extent cx="5400040" cy="5013960"/>
@@ -23,7 +120,7 @@
                     <pic:cNvPicPr/>
                   </pic:nvPicPr>
                   <pic:blipFill>
-                    <a:blip r:embed="rId4">
+                    <a:blip r:embed="rId6">
                       <a:extLst>
                         <a:ext uri="{28A0092B-C50C-407E-A947-70E740481C1C}">
                           <a14:useLocalDpi xmlns:a14="http://schemas.microsoft.com/office/drawing/2010/main" val="0"/>
@@ -57,6 +154,253 @@
         </w:rPr>
         <w:lastRenderedPageBreak/>
         <w:drawing>
+          <wp:inline distT="0" distB="0" distL="0" distR="0" wp14:anchorId="14D60CC4" wp14:editId="066FB5BD">
+            <wp:extent cx="5400040" cy="3980815"/>
+            <wp:effectExtent l="0" t="0" r="0" b="635"/>
+            <wp:docPr id="8" name="Imagen 8"/>
+            <wp:cNvGraphicFramePr>
+              <a:graphicFrameLocks xmlns:a="http://schemas.openxmlformats.org/drawingml/2006/main" noChangeAspect="1"/>
+            </wp:cNvGraphicFramePr>
+            <a:graphic xmlns:a="http://schemas.openxmlformats.org/drawingml/2006/main">
+              <a:graphicData uri="http://schemas.openxmlformats.org/drawingml/2006/picture">
+                <pic:pic xmlns:pic="http://schemas.openxmlformats.org/drawingml/2006/picture">
+                  <pic:nvPicPr>
+                    <pic:cNvPr id="8" name="188FF18.tmp"/>
+                    <pic:cNvPicPr/>
+                  </pic:nvPicPr>
+                  <pic:blipFill>
+                    <a:blip r:embed="rId7">
+                      <a:extLst>
+                        <a:ext uri="{28A0092B-C50C-407E-A947-70E740481C1C}">
+                          <a14:useLocalDpi xmlns:a14="http://schemas.microsoft.com/office/drawing/2010/main" val="0"/>
+                        </a:ext>
+                      </a:extLst>
+                    </a:blip>
+                    <a:stretch>
+                      <a:fillRect/>
+                    </a:stretch>
+                  </pic:blipFill>
+                  <pic:spPr>
+                    <a:xfrm>
+                      <a:off x="0" y="0"/>
+                      <a:ext cx="5400040" cy="3980815"/>
+                    </a:xfrm>
+                    <a:prstGeom prst="rect">
+                      <a:avLst/>
+                    </a:prstGeom>
+                  </pic:spPr>
+                </pic:pic>
+              </a:graphicData>
+            </a:graphic>
+          </wp:inline>
+        </w:drawing>
+      </w:r>
+    </w:p>
+    <w:p>
+      <w:r>
+        <w:rPr>
+          <w:noProof/>
+        </w:rPr>
+        <w:drawing>
+          <wp:inline distT="0" distB="0" distL="0" distR="0" wp14:anchorId="69F4F3D7" wp14:editId="6A6343CB">
+            <wp:extent cx="5400040" cy="3806190"/>
+            <wp:effectExtent l="0" t="0" r="0" b="3810"/>
+            <wp:docPr id="9" name="Imagen 9"/>
+            <wp:cNvGraphicFramePr>
+              <a:graphicFrameLocks xmlns:a="http://schemas.openxmlformats.org/drawingml/2006/main" noChangeAspect="1"/>
+            </wp:cNvGraphicFramePr>
+            <a:graphic xmlns:a="http://schemas.openxmlformats.org/drawingml/2006/main">
+              <a:graphicData uri="http://schemas.openxmlformats.org/drawingml/2006/picture">
+                <pic:pic xmlns:pic="http://schemas.openxmlformats.org/drawingml/2006/picture">
+                  <pic:nvPicPr>
+                    <pic:cNvPr id="9" name="1881A2E.tmp"/>
+                    <pic:cNvPicPr/>
+                  </pic:nvPicPr>
+                  <pic:blipFill>
+                    <a:blip r:embed="rId8">
+                      <a:extLst>
+                        <a:ext uri="{28A0092B-C50C-407E-A947-70E740481C1C}">
+                          <a14:useLocalDpi xmlns:a14="http://schemas.microsoft.com/office/drawing/2010/main" val="0"/>
+                        </a:ext>
+                      </a:extLst>
+                    </a:blip>
+                    <a:stretch>
+                      <a:fillRect/>
+                    </a:stretch>
+                  </pic:blipFill>
+                  <pic:spPr>
+                    <a:xfrm>
+                      <a:off x="0" y="0"/>
+                      <a:ext cx="5400040" cy="3806190"/>
+                    </a:xfrm>
+                    <a:prstGeom prst="rect">
+                      <a:avLst/>
+                    </a:prstGeom>
+                  </pic:spPr>
+                </pic:pic>
+              </a:graphicData>
+            </a:graphic>
+          </wp:inline>
+        </w:drawing>
+      </w:r>
+    </w:p>
+    <w:p>
+      <w:r>
+        <w:rPr>
+          <w:noProof/>
+        </w:rPr>
+        <w:lastRenderedPageBreak/>
+        <w:drawing>
+          <wp:inline distT="0" distB="0" distL="0" distR="0" wp14:anchorId="47CE537B" wp14:editId="50A930AF">
+            <wp:extent cx="5400040" cy="3993515"/>
+            <wp:effectExtent l="0" t="0" r="0" b="6985"/>
+            <wp:docPr id="10" name="Imagen 10"/>
+            <wp:cNvGraphicFramePr>
+              <a:graphicFrameLocks xmlns:a="http://schemas.openxmlformats.org/drawingml/2006/main" noChangeAspect="1"/>
+            </wp:cNvGraphicFramePr>
+            <a:graphic xmlns:a="http://schemas.openxmlformats.org/drawingml/2006/main">
+              <a:graphicData uri="http://schemas.openxmlformats.org/drawingml/2006/picture">
+                <pic:pic xmlns:pic="http://schemas.openxmlformats.org/drawingml/2006/picture">
+                  <pic:nvPicPr>
+                    <pic:cNvPr id="10" name="188C7A5.tmp"/>
+                    <pic:cNvPicPr/>
+                  </pic:nvPicPr>
+                  <pic:blipFill>
+                    <a:blip r:embed="rId9">
+                      <a:extLst>
+                        <a:ext uri="{28A0092B-C50C-407E-A947-70E740481C1C}">
+                          <a14:useLocalDpi xmlns:a14="http://schemas.microsoft.com/office/drawing/2010/main" val="0"/>
+                        </a:ext>
+                      </a:extLst>
+                    </a:blip>
+                    <a:stretch>
+                      <a:fillRect/>
+                    </a:stretch>
+                  </pic:blipFill>
+                  <pic:spPr>
+                    <a:xfrm>
+                      <a:off x="0" y="0"/>
+                      <a:ext cx="5400040" cy="3993515"/>
+                    </a:xfrm>
+                    <a:prstGeom prst="rect">
+                      <a:avLst/>
+                    </a:prstGeom>
+                  </pic:spPr>
+                </pic:pic>
+              </a:graphicData>
+            </a:graphic>
+          </wp:inline>
+        </w:drawing>
+      </w:r>
+    </w:p>
+    <w:p>
+      <w:r>
+        <w:rPr>
+          <w:noProof/>
+        </w:rPr>
+        <w:drawing>
+          <wp:inline distT="0" distB="0" distL="0" distR="0" wp14:anchorId="7DE4D453" wp14:editId="0DD3E9AB">
+            <wp:extent cx="5400040" cy="3854450"/>
+            <wp:effectExtent l="0" t="0" r="0" b="0"/>
+            <wp:docPr id="11" name="Imagen 11"/>
+            <wp:cNvGraphicFramePr>
+              <a:graphicFrameLocks xmlns:a="http://schemas.openxmlformats.org/drawingml/2006/main" noChangeAspect="1"/>
+            </wp:cNvGraphicFramePr>
+            <a:graphic xmlns:a="http://schemas.openxmlformats.org/drawingml/2006/main">
+              <a:graphicData uri="http://schemas.openxmlformats.org/drawingml/2006/picture">
+                <pic:pic xmlns:pic="http://schemas.openxmlformats.org/drawingml/2006/picture">
+                  <pic:nvPicPr>
+                    <pic:cNvPr id="11" name="188BA63.tmp"/>
+                    <pic:cNvPicPr/>
+                  </pic:nvPicPr>
+                  <pic:blipFill>
+                    <a:blip r:embed="rId10">
+                      <a:extLst>
+                        <a:ext uri="{28A0092B-C50C-407E-A947-70E740481C1C}">
+                          <a14:useLocalDpi xmlns:a14="http://schemas.microsoft.com/office/drawing/2010/main" val="0"/>
+                        </a:ext>
+                      </a:extLst>
+                    </a:blip>
+                    <a:stretch>
+                      <a:fillRect/>
+                    </a:stretch>
+                  </pic:blipFill>
+                  <pic:spPr>
+                    <a:xfrm>
+                      <a:off x="0" y="0"/>
+                      <a:ext cx="5400040" cy="3854450"/>
+                    </a:xfrm>
+                    <a:prstGeom prst="rect">
+                      <a:avLst/>
+                    </a:prstGeom>
+                  </pic:spPr>
+                </pic:pic>
+              </a:graphicData>
+            </a:graphic>
+          </wp:inline>
+        </w:drawing>
+      </w:r>
+    </w:p>
+    <w:p>
+      <w:r>
+        <w:rPr>
+          <w:noProof/>
+        </w:rPr>
+        <w:lastRenderedPageBreak/>
+        <w:drawing>
+          <wp:inline distT="0" distB="0" distL="0" distR="0" wp14:anchorId="776472A9" wp14:editId="24809547">
+            <wp:extent cx="5400040" cy="3860800"/>
+            <wp:effectExtent l="0" t="0" r="0" b="6350"/>
+            <wp:docPr id="12" name="Imagen 12"/>
+            <wp:cNvGraphicFramePr>
+              <a:graphicFrameLocks xmlns:a="http://schemas.openxmlformats.org/drawingml/2006/main" noChangeAspect="1"/>
+            </wp:cNvGraphicFramePr>
+            <a:graphic xmlns:a="http://schemas.openxmlformats.org/drawingml/2006/main">
+              <a:graphicData uri="http://schemas.openxmlformats.org/drawingml/2006/picture">
+                <pic:pic xmlns:pic="http://schemas.openxmlformats.org/drawingml/2006/picture">
+                  <pic:nvPicPr>
+                    <pic:cNvPr id="12" name="1882AD1.tmp"/>
+                    <pic:cNvPicPr/>
+                  </pic:nvPicPr>
+                  <pic:blipFill>
+                    <a:blip r:embed="rId11">
+                      <a:extLst>
+                        <a:ext uri="{28A0092B-C50C-407E-A947-70E740481C1C}">
+                          <a14:useLocalDpi xmlns:a14="http://schemas.microsoft.com/office/drawing/2010/main" val="0"/>
+                        </a:ext>
+                      </a:extLst>
+                    </a:blip>
+                    <a:stretch>
+                      <a:fillRect/>
+                    </a:stretch>
+                  </pic:blipFill>
+                  <pic:spPr>
+                    <a:xfrm>
+                      <a:off x="0" y="0"/>
+                      <a:ext cx="5400040" cy="3860800"/>
+                    </a:xfrm>
+                    <a:prstGeom prst="rect">
+                      <a:avLst/>
+                    </a:prstGeom>
+                  </pic:spPr>
+                </pic:pic>
+              </a:graphicData>
+            </a:graphic>
+          </wp:inline>
+        </w:drawing>
+      </w:r>
+    </w:p>
+    <w:p>
+      <w:bookmarkStart w:id="0" w:name="_GoBack"/>
+      <w:bookmarkEnd w:id="0"/>
+    </w:p>
+    <w:p>
+      <w:r>
+        <w:rPr>
+          <w:noProof/>
+        </w:rPr>
+        <w:lastRenderedPageBreak/>
+        <w:drawing>
           <wp:inline distT="0" distB="0" distL="0" distR="0" wp14:anchorId="11F68E4B" wp14:editId="331ED433">
             <wp:extent cx="5400040" cy="5199380"/>
             <wp:effectExtent l="0" t="0" r="0" b="1270"/>
@@ -72,7 +416,7 @@
                     <pic:cNvPicPr/>
                   </pic:nvPicPr>
                   <pic:blipFill>
-                    <a:blip r:embed="rId5">
+                    <a:blip r:embed="rId12">
                       <a:extLst>
                         <a:ext uri="{28A0092B-C50C-407E-A947-70E740481C1C}">
                           <a14:useLocalDpi xmlns:a14="http://schemas.microsoft.com/office/drawing/2010/main" val="0"/>
@@ -121,7 +465,7 @@
                     <pic:cNvPicPr/>
                   </pic:nvPicPr>
                   <pic:blipFill>
-                    <a:blip r:embed="rId6">
+                    <a:blip r:embed="rId13">
                       <a:extLst>
                         <a:ext uri="{28A0092B-C50C-407E-A947-70E740481C1C}">
                           <a14:useLocalDpi xmlns:a14="http://schemas.microsoft.com/office/drawing/2010/main" val="0"/>
@@ -170,7 +514,7 @@
                     <pic:cNvPicPr/>
                   </pic:nvPicPr>
                   <pic:blipFill>
-                    <a:blip r:embed="rId7">
+                    <a:blip r:embed="rId14">
                       <a:extLst>
                         <a:ext uri="{28A0092B-C50C-407E-A947-70E740481C1C}">
                           <a14:useLocalDpi xmlns:a14="http://schemas.microsoft.com/office/drawing/2010/main" val="0"/>
@@ -219,7 +563,7 @@
                     <pic:cNvPicPr/>
                   </pic:nvPicPr>
                   <pic:blipFill>
-                    <a:blip r:embed="rId8">
+                    <a:blip r:embed="rId15">
                       <a:extLst>
                         <a:ext uri="{28A0092B-C50C-407E-A947-70E740481C1C}">
                           <a14:useLocalDpi xmlns:a14="http://schemas.microsoft.com/office/drawing/2010/main" val="0"/>
@@ -247,10 +591,7 @@
       </w:r>
     </w:p>
     <w:p/>
-    <w:p>
-      <w:bookmarkStart w:id="0" w:name="_GoBack"/>
-      <w:bookmarkEnd w:id="0"/>
-    </w:p>
+    <w:p/>
     <w:sectPr>
       <w:pgSz w:w="11906" w:h="16838"/>
       <w:pgMar w:top="1417" w:right="1701" w:bottom="1417" w:left="1701" w:header="708" w:footer="708" w:gutter="0"/>
@@ -384,6 +725,7 @@
     <w:lsdException w:name="HTML Sample" w:semiHidden="1" w:unhideWhenUsed="1"/>
     <w:lsdException w:name="HTML Typewriter" w:semiHidden="1" w:unhideWhenUsed="1"/>
     <w:lsdException w:name="HTML Variable" w:semiHidden="1" w:unhideWhenUsed="1"/>
+    <w:lsdException w:name="Normal Table" w:semiHidden="1" w:unhideWhenUsed="1"/>
     <w:lsdException w:name="annotation subject" w:semiHidden="1" w:unhideWhenUsed="1"/>
     <w:lsdException w:name="No List" w:semiHidden="1" w:unhideWhenUsed="1"/>
     <w:lsdException w:name="Outline List 1" w:semiHidden="1" w:unhideWhenUsed="1"/>
@@ -430,8 +772,10 @@
     <w:lsdException w:name="Table Subtle 2" w:semiHidden="1" w:unhideWhenUsed="1"/>
     <w:lsdException w:name="Table Web 1" w:semiHidden="1" w:unhideWhenUsed="1"/>
     <w:lsdException w:name="Table Web 2" w:semiHidden="1" w:unhideWhenUsed="1"/>
+    <w:lsdException w:name="Table Web 3" w:semiHidden="1" w:unhideWhenUsed="1"/>
     <w:lsdException w:name="Balloon Text" w:semiHidden="1" w:unhideWhenUsed="1"/>
     <w:lsdException w:name="Table Grid" w:uiPriority="39"/>
+    <w:lsdException w:name="Table Theme" w:semiHidden="1" w:unhideWhenUsed="1"/>
     <w:lsdException w:name="Placeholder Text" w:semiHidden="1"/>
     <w:lsdException w:name="No Spacing" w:uiPriority="1" w:qFormat="1"/>
     <w:lsdException w:name="Light Shading" w:uiPriority="60"/>

</xml_diff>